<commit_message>
The TechNote-HDF5-ImprovingIOPerformanceCompressedDatasets.docx and TechNote-HDF5-ImprovingIOPerformanceCompressedDatasets.pdf have been moved to the TechNotes folder. These files are being deleted.
Former-commit-id: 4c91e1d59c1355c8128731301af6165defc6fa1c
</commit_message>
<xml_diff>
--- a/html/ADGuide/TechNote-HDF5-ImprovingCompressionPerformance.docx
+++ b/html/ADGuide/TechNote-HDF5-ImprovingCompressionPerformance.docx
@@ -6,8 +6,6 @@
       <w:pPr>
         <w:pStyle w:val="Title"/>
       </w:pPr>
-      <w:bookmarkStart w:id="0" w:name="_GoBack"/>
-      <w:bookmarkEnd w:id="0"/>
       <w:r>
         <w:t>Improving HDF5 Compression Performance</w:t>
       </w:r>
@@ -168,8 +166,8 @@
       <w:r>
         <w:t>Acknowle</w:t>
       </w:r>
-      <w:bookmarkStart w:id="1" w:name="Acknowledgements"/>
-      <w:bookmarkEnd w:id="1"/>
+      <w:bookmarkStart w:id="0" w:name="Acknowledgements"/>
+      <w:bookmarkEnd w:id="0"/>
       <w:r>
         <w:t>dgements</w:t>
       </w:r>
@@ -241,6 +239,116 @@
         </w:rPr>
         <w:t>SGT.</w:t>
       </w:r>
+    </w:p>
+    <w:p/>
+    <w:p/>
+    <w:p/>
+    <w:p>
+      <w:pPr>
+        <w:pStyle w:val="SubSectionHeading"/>
+      </w:pPr>
+      <w:r>
+        <w:t>The HDF Group Help Desk</w:t>
+      </w:r>
+    </w:p>
+    <w:p>
+      <w:r>
+        <w:t xml:space="preserve">The HDF Group Help Desk: </w:t>
+      </w:r>
+      <w:hyperlink r:id="rId10" w:history="1">
+        <w:r>
+          <w:rPr>
+            <w:rStyle w:val="Hyperlink"/>
+          </w:rPr>
+          <w:t>help@hdfgroup.org</w:t>
+        </w:r>
+      </w:hyperlink>
+      <w:r>
+        <w:t xml:space="preserve"> </w:t>
+      </w:r>
+    </w:p>
+    <w:p>
+      <w:bookmarkStart w:id="1" w:name="_GoBack"/>
+      <w:bookmarkEnd w:id="1"/>
+    </w:p>
+    <w:p>
+      <w:r>
+        <w:t>See The HDF Group website</w:t>
+      </w:r>
+      <w:r>
+        <w:t xml:space="preserve">, </w:t>
+      </w:r>
+      <w:hyperlink r:id="rId11" w:history="1">
+        <w:r>
+          <w:rPr>
+            <w:rStyle w:val="Hyperlink"/>
+          </w:rPr>
+          <w:t>www.hdfgroup.org</w:t>
+        </w:r>
+      </w:hyperlink>
+      <w:proofErr w:type="gramStart"/>
+      <w:r>
+        <w:t xml:space="preserve">, </w:t>
+      </w:r>
+      <w:r>
+        <w:t xml:space="preserve"> for</w:t>
+      </w:r>
+      <w:proofErr w:type="gramEnd"/>
+      <w:r>
+        <w:t xml:space="preserve"> information on the following:</w:t>
+      </w:r>
+    </w:p>
+    <w:p/>
+    <w:p>
+      <w:pPr>
+        <w:pStyle w:val="ListParagraph"/>
+        <w:numPr>
+          <w:ilvl w:val="0"/>
+          <w:numId w:val="18"/>
+        </w:numPr>
+      </w:pPr>
+      <w:hyperlink r:id="rId12" w:history="1">
+        <w:r>
+          <w:rPr>
+            <w:rStyle w:val="Hyperlink"/>
+          </w:rPr>
+          <w:t>Frequently asked questions</w:t>
+        </w:r>
+      </w:hyperlink>
+    </w:p>
+    <w:p>
+      <w:pPr>
+        <w:pStyle w:val="ListParagraph"/>
+        <w:numPr>
+          <w:ilvl w:val="0"/>
+          <w:numId w:val="18"/>
+        </w:numPr>
+      </w:pPr>
+      <w:hyperlink r:id="rId13" w:history="1">
+        <w:r>
+          <w:rPr>
+            <w:rStyle w:val="Hyperlink"/>
+          </w:rPr>
+          <w:t>Tutorials</w:t>
+        </w:r>
+      </w:hyperlink>
+    </w:p>
+    <w:p>
+      <w:pPr>
+        <w:pStyle w:val="ListParagraph"/>
+        <w:numPr>
+          <w:ilvl w:val="0"/>
+          <w:numId w:val="18"/>
+        </w:numPr>
+      </w:pPr>
+      <w:hyperlink r:id="rId14" w:history="1">
+        <w:r>
+          <w:rPr>
+            <w:rStyle w:val="Hyperlink"/>
+          </w:rPr>
+          <w:t>HDF5 Examples</w:t>
+        </w:r>
+      </w:hyperlink>
     </w:p>
     <w:p/>
     <w:p/>
@@ -250,8 +358,8 @@
       <w:pPr>
         <w:pStyle w:val="Contents"/>
         <w:sectPr>
-          <w:headerReference w:type="default" r:id="rId10"/>
-          <w:footerReference w:type="default" r:id="rId11"/>
+          <w:headerReference w:type="default" r:id="rId15"/>
+          <w:footerReference w:type="default" r:id="rId16"/>
           <w:pgSz w:w="12240" w:h="15840" w:code="1"/>
           <w:pgMar w:top="1440" w:right="1440" w:bottom="1440" w:left="1440" w:header="432" w:footer="720" w:gutter="0"/>
           <w:cols w:space="720"/>
@@ -745,8 +853,8 @@
       <w:pPr>
         <w:pStyle w:val="Heading1"/>
         <w:sectPr>
-          <w:headerReference w:type="default" r:id="rId12"/>
-          <w:headerReference w:type="first" r:id="rId13"/>
+          <w:headerReference w:type="default" r:id="rId17"/>
+          <w:headerReference w:type="first" r:id="rId18"/>
           <w:type w:val="continuous"/>
           <w:pgSz w:w="12240" w:h="15840" w:code="1"/>
           <w:pgMar w:top="1440" w:right="1440" w:bottom="1440" w:left="1440" w:header="432" w:footer="720" w:gutter="0"/>
@@ -779,7 +887,7 @@
       <w:r>
         <w:t xml:space="preserve">comes with two pre-defined compression methods, GNU zip or </w:t>
       </w:r>
-      <w:hyperlink r:id="rId14" w:history="1">
+      <w:hyperlink r:id="rId19" w:history="1">
         <w:r>
           <w:rPr>
             <w:rStyle w:val="Hyperlink"/>
@@ -819,7 +927,7 @@
       <w:r>
         <w:t xml:space="preserve">and </w:t>
       </w:r>
-      <w:hyperlink r:id="rId15" w:history="1">
+      <w:hyperlink r:id="rId20" w:history="1">
         <w:r>
           <w:rPr>
             <w:rStyle w:val="Hyperlink"/>
@@ -854,7 +962,7 @@
       <w:r>
         <w:t xml:space="preserve"> and has the capability to use </w:t>
       </w:r>
-      <w:hyperlink r:id="rId16" w:history="1">
+      <w:hyperlink r:id="rId21" w:history="1">
         <w:r>
           <w:rPr>
             <w:rStyle w:val="Hyperlink"/>
@@ -1875,7 +1983,7 @@
                   <w:pict>
                     <v:group id="Group 16" o:spid="_x0000_s1026" style="width:302.25pt;height:123.25pt;mso-position-horizontal-relative:char;mso-position-vertical-relative:line" coordsize="78876,27702" o:gfxdata="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">
                       <v:rect id="Rectangle 47" o:spid="_x0000_s1027" style="position:absolute;width:32892;height:26424;visibility:visible;mso-wrap-style:square;v-text-anchor:middle" o:gfxdata="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" fillcolor="black" strokecolor="#4579b8 [3044]">
-                        <v:fill r:id="rId17" o:title="" type="pattern"/>
+                        <v:fill r:id="rId22" o:title="" type="pattern"/>
                         <v:shadow on="t" color="black" opacity="22937f" origin=",.5" offset="0,.63889mm"/>
                         <v:textbox>
                           <w:txbxContent>
@@ -1890,7 +1998,7 @@
                         </v:textbox>
                       </v:rect>
                       <v:rect id="Rectangle 48" o:spid="_x0000_s1028" style="position:absolute;left:42335;width:8467;height:5985;visibility:visible;mso-wrap-style:square;v-text-anchor:middle" o:gfxdata="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" fillcolor="black" strokecolor="#4579b8 [3044]">
-                        <v:fill r:id="rId17" o:title="" type="pattern"/>
+                        <v:fill r:id="rId22" o:title="" type="pattern"/>
                         <v:shadow on="t" color="black" opacity="22937f" origin=",.5" offset="0,.63889mm"/>
                         <v:textbox>
                           <w:txbxContent>
@@ -1905,7 +2013,7 @@
                         </v:textbox>
                       </v:rect>
                       <v:rect id="Rectangle 49" o:spid="_x0000_s1029" style="position:absolute;left:42335;top:7217;width:8467;height:5986;visibility:visible;mso-wrap-style:square;v-text-anchor:middle" o:gfxdata="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" fillcolor="black" strokecolor="#4579b8 [3044]">
-                        <v:fill r:id="rId17" o:title="" type="pattern"/>
+                        <v:fill r:id="rId22" o:title="" type="pattern"/>
                         <v:shadow on="t" color="black" opacity="22937f" origin=",.5" offset="0,.63889mm"/>
                         <v:textbox>
                           <w:txbxContent>
@@ -1920,7 +2028,7 @@
                         </v:textbox>
                       </v:rect>
                       <v:rect id="Rectangle 50" o:spid="_x0000_s1030" style="position:absolute;left:42399;top:14371;width:8467;height:5985;visibility:visible;mso-wrap-style:square;v-text-anchor:middle" o:gfxdata="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" fillcolor="black" strokecolor="#4579b8 [3044]">
-                        <v:fill r:id="rId17" o:title="" type="pattern"/>
+                        <v:fill r:id="rId22" o:title="" type="pattern"/>
                         <v:shadow on="t" color="black" opacity="22937f" origin=",.5" offset="0,.63889mm"/>
                         <v:textbox>
                           <w:txbxContent>
@@ -1935,7 +2043,7 @@
                         </v:textbox>
                       </v:rect>
                       <v:rect id="Rectangle 51" o:spid="_x0000_s1031" style="position:absolute;left:42399;top:21588;width:8467;height:5986;visibility:visible;mso-wrap-style:square;v-text-anchor:middle" o:gfxdata="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" fillcolor="black" strokecolor="#4579b8 [3044]">
-                        <v:fill r:id="rId17" o:title="" type="pattern"/>
+                        <v:fill r:id="rId22" o:title="" type="pattern"/>
                         <v:shadow on="t" color="black" opacity="22937f" origin=",.5" offset="0,.63889mm"/>
                         <v:textbox>
                           <w:txbxContent>
@@ -1950,7 +2058,7 @@
                         </v:textbox>
                       </v:rect>
                       <v:rect id="Rectangle 52" o:spid="_x0000_s1032" style="position:absolute;left:51741;top:64;width:8467;height:5985;visibility:visible;mso-wrap-style:square;v-text-anchor:middle" o:gfxdata="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" fillcolor="black" strokecolor="#4579b8 [3044]">
-                        <v:fill r:id="rId17" o:title="" type="pattern"/>
+                        <v:fill r:id="rId22" o:title="" type="pattern"/>
                         <v:shadow on="t" color="black" opacity="22937f" origin=",.5" offset="0,.63889mm"/>
                         <v:textbox>
                           <w:txbxContent>
@@ -1965,7 +2073,7 @@
                         </v:textbox>
                       </v:rect>
                       <v:rect id="Rectangle 53" o:spid="_x0000_s1033" style="position:absolute;left:51741;top:7281;width:8467;height:5986;visibility:visible;mso-wrap-style:square;v-text-anchor:middle" o:gfxdata="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" fillcolor="black" strokecolor="#4579b8 [3044]">
-                        <v:fill r:id="rId17" o:title="" type="pattern"/>
+                        <v:fill r:id="rId22" o:title="" type="pattern"/>
                         <v:shadow on="t" color="black" opacity="22937f" origin=",.5" offset="0,.63889mm"/>
                         <v:textbox>
                           <w:txbxContent>
@@ -1980,7 +2088,7 @@
                         </v:textbox>
                       </v:rect>
                       <v:rect id="Rectangle 54" o:spid="_x0000_s1034" style="position:absolute;left:51806;top:14435;width:8467;height:5985;visibility:visible;mso-wrap-style:square;v-text-anchor:middle" o:gfxdata="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" fillcolor="black" strokecolor="#4579b8 [3044]">
-                        <v:fill r:id="rId17" o:title="" type="pattern"/>
+                        <v:fill r:id="rId22" o:title="" type="pattern"/>
                         <v:shadow on="t" color="black" opacity="22937f" origin=",.5" offset="0,.63889mm"/>
                         <v:textbox>
                           <w:txbxContent>
@@ -1995,7 +2103,7 @@
                         </v:textbox>
                       </v:rect>
                       <v:rect id="Rectangle 55" o:spid="_x0000_s1035" style="position:absolute;left:51806;top:21652;width:8467;height:5986;visibility:visible;mso-wrap-style:square;v-text-anchor:middle" o:gfxdata="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" fillcolor="black" strokecolor="#4579b8 [3044]">
-                        <v:fill r:id="rId17" o:title="" type="pattern"/>
+                        <v:fill r:id="rId22" o:title="" type="pattern"/>
                         <v:shadow on="t" color="black" opacity="22937f" origin=",.5" offset="0,.63889mm"/>
                         <v:textbox>
                           <w:txbxContent>
@@ -2010,7 +2118,7 @@
                         </v:textbox>
                       </v:rect>
                       <v:rect id="Rectangle 56" o:spid="_x0000_s1036" style="position:absolute;left:60938;top:64;width:8467;height:5985;visibility:visible;mso-wrap-style:square;v-text-anchor:middle" o:gfxdata="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" fillcolor="black" strokecolor="#4579b8 [3044]">
-                        <v:fill r:id="rId17" o:title="" type="pattern"/>
+                        <v:fill r:id="rId22" o:title="" type="pattern"/>
                         <v:shadow on="t" color="black" opacity="22937f" origin=",.5" offset="0,.63889mm"/>
                         <v:textbox>
                           <w:txbxContent>
@@ -2025,7 +2133,7 @@
                         </v:textbox>
                       </v:rect>
                       <v:rect id="Rectangle 57" o:spid="_x0000_s1037" style="position:absolute;left:60938;top:7281;width:8467;height:5986;visibility:visible;mso-wrap-style:square;v-text-anchor:middle" o:gfxdata="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" fillcolor="black" strokecolor="#4579b8 [3044]">
-                        <v:fill r:id="rId17" o:title="" type="pattern"/>
+                        <v:fill r:id="rId22" o:title="" type="pattern"/>
                         <v:shadow on="t" color="black" opacity="22937f" origin=",.5" offset="0,.63889mm"/>
                         <v:textbox>
                           <w:txbxContent>
@@ -2040,7 +2148,7 @@
                         </v:textbox>
                       </v:rect>
                       <v:rect id="Rectangle 58" o:spid="_x0000_s1038" style="position:absolute;left:61002;top:14435;width:8467;height:5985;visibility:visible;mso-wrap-style:square;v-text-anchor:middle" o:gfxdata="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" fillcolor="black" strokecolor="#4579b8 [3044]">
-                        <v:fill r:id="rId17" o:title="" type="pattern"/>
+                        <v:fill r:id="rId22" o:title="" type="pattern"/>
                         <v:shadow on="t" color="black" opacity="22937f" origin=",.5" offset="0,.63889mm"/>
                         <v:textbox>
                           <w:txbxContent>
@@ -2055,7 +2163,7 @@
                         </v:textbox>
                       </v:rect>
                       <v:rect id="Rectangle 59" o:spid="_x0000_s1039" style="position:absolute;left:61002;top:21652;width:8467;height:5986;visibility:visible;mso-wrap-style:square;v-text-anchor:middle" o:gfxdata="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" fillcolor="black" strokecolor="#4579b8 [3044]">
-                        <v:fill r:id="rId17" o:title="" type="pattern"/>
+                        <v:fill r:id="rId22" o:title="" type="pattern"/>
                         <v:shadow on="t" color="black" opacity="22937f" origin=",.5" offset="0,.63889mm"/>
                         <v:textbox>
                           <w:txbxContent>
@@ -2070,7 +2178,7 @@
                         </v:textbox>
                       </v:rect>
                       <v:rect id="Rectangle 60" o:spid="_x0000_s1040" style="position:absolute;left:70345;top:128;width:8467;height:5985;visibility:visible;mso-wrap-style:square;v-text-anchor:middle" o:gfxdata="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" fillcolor="black" strokecolor="#4579b8 [3044]">
-                        <v:fill r:id="rId17" o:title="" type="pattern"/>
+                        <v:fill r:id="rId22" o:title="" type="pattern"/>
                         <v:shadow on="t" color="black" opacity="22937f" origin=",.5" offset="0,.63889mm"/>
                         <v:textbox>
                           <w:txbxContent>
@@ -2085,7 +2193,7 @@
                         </v:textbox>
                       </v:rect>
                       <v:rect id="Rectangle 61" o:spid="_x0000_s1041" style="position:absolute;left:70345;top:7345;width:8467;height:5986;visibility:visible;mso-wrap-style:square;v-text-anchor:middle" o:gfxdata="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" fillcolor="black" strokecolor="#4579b8 [3044]">
-                        <v:fill r:id="rId17" o:title="" type="pattern"/>
+                        <v:fill r:id="rId22" o:title="" type="pattern"/>
                         <v:shadow on="t" color="black" opacity="22937f" origin=",.5" offset="0,.63889mm"/>
                         <v:textbox>
                           <w:txbxContent>
@@ -2100,7 +2208,7 @@
                         </v:textbox>
                       </v:rect>
                       <v:rect id="Rectangle 62" o:spid="_x0000_s1042" style="position:absolute;left:70409;top:14499;width:8467;height:5986;visibility:visible;mso-wrap-style:square;v-text-anchor:middle" o:gfxdata="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" fillcolor="black" strokecolor="#4579b8 [3044]">
-                        <v:fill r:id="rId17" o:title="" type="pattern"/>
+                        <v:fill r:id="rId22" o:title="" type="pattern"/>
                         <v:shadow on="t" color="black" opacity="22937f" origin=",.5" offset="0,.63889mm"/>
                         <v:textbox>
                           <w:txbxContent>
@@ -2115,7 +2223,7 @@
                         </v:textbox>
                       </v:rect>
                       <v:rect id="Rectangle 63" o:spid="_x0000_s1043" style="position:absolute;left:70409;top:21716;width:8467;height:5986;visibility:visible;mso-wrap-style:square;v-text-anchor:middle" o:gfxdata="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" fillcolor="black" strokecolor="#4579b8 [3044]">
-                        <v:fill r:id="rId17" o:title="" type="pattern"/>
+                        <v:fill r:id="rId22" o:title="" type="pattern"/>
                         <v:shadow on="t" color="black" opacity="22937f" origin=",.5" offset="0,.63889mm"/>
                         <v:textbox>
                           <w:txbxContent>
@@ -2153,14 +2261,27 @@
             <w:r>
               <w:t xml:space="preserve">Figure </w:t>
             </w:r>
-            <w:fldSimple w:instr=" SEQ Figure \* ARABIC ">
-              <w:r>
-                <w:rPr>
-                  <w:noProof/>
-                </w:rPr>
-                <w:t>1</w:t>
-              </w:r>
-            </w:fldSimple>
+            <w:r>
+              <w:fldChar w:fldCharType="begin"/>
+            </w:r>
+            <w:r>
+              <w:instrText xml:space="preserve"> SEQ Figure \* ARABIC </w:instrText>
+            </w:r>
+            <w:r>
+              <w:fldChar w:fldCharType="separate"/>
+            </w:r>
+            <w:r>
+              <w:rPr>
+                <w:noProof/>
+              </w:rPr>
+              <w:t>1</w:t>
+            </w:r>
+            <w:r>
+              <w:rPr>
+                <w:noProof/>
+              </w:rPr>
+              <w:fldChar w:fldCharType="end"/>
+            </w:r>
             <w:r>
               <w:t>: Data array is logically split into equally sized chunks each of which is stored separately in the file.</w:t>
             </w:r>
@@ -2231,7 +2352,7 @@
                           <pic:cNvPicPr/>
                         </pic:nvPicPr>
                         <pic:blipFill>
-                          <a:blip r:embed="rId18">
+                          <a:blip r:embed="rId23">
                             <a:extLst>
                               <a:ext uri="{28A0092B-C50C-407E-A947-70E740481C1C}">
                                 <a14:useLocalDpi xmlns:a14="http://schemas.microsoft.com/office/drawing/2010/main" val="0"/>
@@ -2276,14 +2397,27 @@
             <w:r>
               <w:t xml:space="preserve">Figure </w:t>
             </w:r>
-            <w:fldSimple w:instr=" SEQ Figure \* ARABIC ">
-              <w:r>
-                <w:rPr>
-                  <w:noProof/>
-                </w:rPr>
-                <w:t>2</w:t>
-              </w:r>
-            </w:fldSimple>
+            <w:r>
+              <w:fldChar w:fldCharType="begin"/>
+            </w:r>
+            <w:r>
+              <w:instrText xml:space="preserve"> SEQ Figure \* ARABIC </w:instrText>
+            </w:r>
+            <w:r>
+              <w:fldChar w:fldCharType="separate"/>
+            </w:r>
+            <w:r>
+              <w:rPr>
+                <w:noProof/>
+              </w:rPr>
+              <w:t>2</w:t>
+            </w:r>
+            <w:r>
+              <w:rPr>
+                <w:noProof/>
+              </w:rPr>
+              <w:fldChar w:fldCharType="end"/>
+            </w:r>
             <w:r>
               <w:t>: Library will only read highlighted chunks when reading selected columns.</w:t>
             </w:r>
@@ -2388,7 +2522,7 @@
                           <pic:cNvPicPr/>
                         </pic:nvPicPr>
                         <pic:blipFill>
-                          <a:blip r:embed="rId19">
+                          <a:blip r:embed="rId24">
                             <a:extLst>
                               <a:ext uri="{28A0092B-C50C-407E-A947-70E740481C1C}">
                                 <a14:useLocalDpi xmlns:a14="http://schemas.microsoft.com/office/drawing/2010/main" val="0"/>
@@ -2433,14 +2567,27 @@
             <w:r>
               <w:t xml:space="preserve">Figure </w:t>
             </w:r>
-            <w:fldSimple w:instr=" SEQ Figure \* ARABIC ">
-              <w:r>
-                <w:rPr>
-                  <w:noProof/>
-                </w:rPr>
-                <w:t>3</w:t>
-              </w:r>
-            </w:fldSimple>
+            <w:r>
+              <w:fldChar w:fldCharType="begin"/>
+            </w:r>
+            <w:r>
+              <w:instrText xml:space="preserve"> SEQ Figure \* ARABIC </w:instrText>
+            </w:r>
+            <w:r>
+              <w:fldChar w:fldCharType="separate"/>
+            </w:r>
+            <w:r>
+              <w:rPr>
+                <w:noProof/>
+              </w:rPr>
+              <w:t>3</w:t>
+            </w:r>
+            <w:r>
+              <w:rPr>
+                <w:noProof/>
+              </w:rPr>
+              <w:fldChar w:fldCharType="end"/>
+            </w:r>
             <w:bookmarkEnd w:id="3"/>
             <w:r>
               <w:t>: More rows and columns were added to the dataset.</w:t>
@@ -2478,7 +2625,7 @@
       <w:r>
         <w:t xml:space="preserve"> and when tuning an HDF5 application that writes or reads compressed data. We assume that the reader knows </w:t>
       </w:r>
-      <w:hyperlink r:id="rId20" w:history="1">
+      <w:hyperlink r:id="rId25" w:history="1">
         <w:r>
           <w:rPr>
             <w:rStyle w:val="Hyperlink"/>
@@ -2768,7 +2915,7 @@
       <w:r>
         <w:t xml:space="preserve">For more information on other things that can affect performance, see the </w:t>
       </w:r>
-      <w:hyperlink r:id="rId21" w:history="1">
+      <w:hyperlink r:id="rId26" w:history="1">
         <w:r>
           <w:rPr>
             <w:rStyle w:val="Hyperlink"/>
@@ -2817,7 +2964,7 @@
       <w:r>
         <w:t xml:space="preserve">them can be </w:t>
       </w:r>
-      <w:hyperlink r:id="rId22" w:history="1">
+      <w:hyperlink r:id="rId27" w:history="1">
         <w:r>
           <w:rPr>
             <w:rStyle w:val="Hyperlink"/>
@@ -3517,14 +3664,27 @@
       <w:r>
         <w:t xml:space="preserve">Figure </w:t>
       </w:r>
-      <w:fldSimple w:instr=" SEQ Figure \* ARABIC ">
-        <w:r>
-          <w:rPr>
-            <w:noProof/>
-          </w:rPr>
-          <w:t>4</w:t>
-        </w:r>
-      </w:fldSimple>
+      <w:r>
+        <w:fldChar w:fldCharType="begin"/>
+      </w:r>
+      <w:r>
+        <w:instrText xml:space="preserve"> SEQ Figure \* ARABIC </w:instrText>
+      </w:r>
+      <w:r>
+        <w:fldChar w:fldCharType="separate"/>
+      </w:r>
+      <w:r>
+        <w:rPr>
+          <w:noProof/>
+        </w:rPr>
+        <w:t>4</w:t>
+      </w:r>
+      <w:r>
+        <w:rPr>
+          <w:noProof/>
+        </w:rPr>
+        <w:fldChar w:fldCharType="end"/>
+      </w:r>
       <w:bookmarkEnd w:id="6"/>
       <w:r>
         <w:t>:</w:t>
@@ -3770,14 +3930,27 @@
       <w:r>
         <w:t xml:space="preserve">Figure </w:t>
       </w:r>
-      <w:fldSimple w:instr=" SEQ Figure \* ARABIC ">
-        <w:r>
-          <w:rPr>
-            <w:noProof/>
-          </w:rPr>
-          <w:t>5</w:t>
-        </w:r>
-      </w:fldSimple>
+      <w:r>
+        <w:fldChar w:fldCharType="begin"/>
+      </w:r>
+      <w:r>
+        <w:instrText xml:space="preserve"> SEQ Figure \* ARABIC </w:instrText>
+      </w:r>
+      <w:r>
+        <w:fldChar w:fldCharType="separate"/>
+      </w:r>
+      <w:r>
+        <w:rPr>
+          <w:noProof/>
+        </w:rPr>
+        <w:t>5</w:t>
+      </w:r>
+      <w:r>
+        <w:rPr>
+          <w:noProof/>
+        </w:rPr>
+        <w:fldChar w:fldCharType="end"/>
+      </w:r>
       <w:bookmarkEnd w:id="7"/>
       <w:r>
         <w:t>:</w:t>
@@ -3942,7 +4115,7 @@
                           <pic:cNvPicPr/>
                         </pic:nvPicPr>
                         <pic:blipFill>
-                          <a:blip r:embed="rId23">
+                          <a:blip r:embed="rId28">
                             <a:extLst>
                               <a:ext uri="{28A0092B-C50C-407E-A947-70E740481C1C}">
                                 <a14:useLocalDpi xmlns:a14="http://schemas.microsoft.com/office/drawing/2010/main" val="0"/>
@@ -3993,14 +4166,27 @@
             <w:r>
               <w:t xml:space="preserve">Figure </w:t>
             </w:r>
-            <w:fldSimple w:instr=" SEQ Figure \* ARABIC ">
-              <w:r>
-                <w:rPr>
-                  <w:noProof/>
-                </w:rPr>
-                <w:t>6</w:t>
-              </w:r>
-            </w:fldSimple>
+            <w:r>
+              <w:fldChar w:fldCharType="begin"/>
+            </w:r>
+            <w:r>
+              <w:instrText xml:space="preserve"> SEQ Figure \* ARABIC </w:instrText>
+            </w:r>
+            <w:r>
+              <w:fldChar w:fldCharType="separate"/>
+            </w:r>
+            <w:r>
+              <w:rPr>
+                <w:noProof/>
+              </w:rPr>
+              <w:t>6</w:t>
+            </w:r>
+            <w:r>
+              <w:rPr>
+                <w:noProof/>
+              </w:rPr>
+              <w:fldChar w:fldCharType="end"/>
+            </w:r>
             <w:bookmarkEnd w:id="8"/>
             <w:r>
               <w:t>: HDFView window wit</w:t>
@@ -4242,14 +4428,27 @@
       <w:r>
         <w:t xml:space="preserve">Table </w:t>
       </w:r>
-      <w:fldSimple w:instr=" SEQ Table \* ARABIC ">
-        <w:r>
-          <w:rPr>
-            <w:noProof/>
-          </w:rPr>
-          <w:t>1</w:t>
-        </w:r>
-      </w:fldSimple>
+      <w:r>
+        <w:fldChar w:fldCharType="begin"/>
+      </w:r>
+      <w:r>
+        <w:instrText xml:space="preserve"> SEQ Table \* ARABIC </w:instrText>
+      </w:r>
+      <w:r>
+        <w:fldChar w:fldCharType="separate"/>
+      </w:r>
+      <w:r>
+        <w:rPr>
+          <w:noProof/>
+        </w:rPr>
+        <w:t>1</w:t>
+      </w:r>
+      <w:r>
+        <w:rPr>
+          <w:noProof/>
+        </w:rPr>
+        <w:fldChar w:fldCharType="end"/>
+      </w:r>
       <w:bookmarkEnd w:id="9"/>
       <w:r>
         <w:t>: Reading by 1x1x717 hyperslab (or “</w:t>
@@ -4537,14 +4736,27 @@
       <w:r>
         <w:t xml:space="preserve">Table </w:t>
       </w:r>
-      <w:fldSimple w:instr=" SEQ Table \* ARABIC ">
-        <w:r>
-          <w:rPr>
-            <w:noProof/>
-          </w:rPr>
-          <w:t>2</w:t>
-        </w:r>
-      </w:fldSimple>
+      <w:r>
+        <w:fldChar w:fldCharType="begin"/>
+      </w:r>
+      <w:r>
+        <w:instrText xml:space="preserve"> SEQ Table \* ARABIC </w:instrText>
+      </w:r>
+      <w:r>
+        <w:fldChar w:fldCharType="separate"/>
+      </w:r>
+      <w:r>
+        <w:rPr>
+          <w:noProof/>
+        </w:rPr>
+        <w:t>2</w:t>
+      </w:r>
+      <w:r>
+        <w:rPr>
+          <w:noProof/>
+        </w:rPr>
+        <w:fldChar w:fldCharType="end"/>
+      </w:r>
       <w:bookmarkEnd w:id="10"/>
       <w:r>
         <w:t>: Reading by 1x1x717 hyperslab (or</w:t>
@@ -4801,14 +5013,27 @@
       <w:r>
         <w:t xml:space="preserve">Table </w:t>
       </w:r>
-      <w:fldSimple w:instr=" SEQ Table \* ARABIC ">
-        <w:r>
-          <w:rPr>
-            <w:noProof/>
-          </w:rPr>
-          <w:t>3</w:t>
-        </w:r>
-      </w:fldSimple>
+      <w:r>
+        <w:fldChar w:fldCharType="begin"/>
+      </w:r>
+      <w:r>
+        <w:instrText xml:space="preserve"> SEQ Table \* ARABIC </w:instrText>
+      </w:r>
+      <w:r>
+        <w:fldChar w:fldCharType="separate"/>
+      </w:r>
+      <w:r>
+        <w:rPr>
+          <w:noProof/>
+        </w:rPr>
+        <w:t>3</w:t>
+      </w:r>
+      <w:r>
+        <w:rPr>
+          <w:noProof/>
+        </w:rPr>
+        <w:fldChar w:fldCharType="end"/>
+      </w:r>
       <w:bookmarkEnd w:id="11"/>
       <w:r>
         <w:t xml:space="preserve">: Reading by 4x9x30x717 hyperslabs from original and compressed datasets. Performance for compressed dataset is several orders of magnitude better than </w:t>
@@ -5138,14 +5363,27 @@
       <w:r>
         <w:t xml:space="preserve">Table </w:t>
       </w:r>
-      <w:fldSimple w:instr=" SEQ Table \* ARABIC ">
-        <w:r>
-          <w:rPr>
-            <w:noProof/>
-          </w:rPr>
-          <w:t>4</w:t>
-        </w:r>
-      </w:fldSimple>
+      <w:r>
+        <w:fldChar w:fldCharType="begin"/>
+      </w:r>
+      <w:r>
+        <w:instrText xml:space="preserve"> SEQ Table \* ARABIC </w:instrText>
+      </w:r>
+      <w:r>
+        <w:fldChar w:fldCharType="separate"/>
+      </w:r>
+      <w:r>
+        <w:rPr>
+          <w:noProof/>
+        </w:rPr>
+        <w:t>4</w:t>
+      </w:r>
+      <w:r>
+        <w:rPr>
+          <w:noProof/>
+        </w:rPr>
+        <w:fldChar w:fldCharType="end"/>
+      </w:r>
       <w:bookmarkEnd w:id="12"/>
       <w:r>
         <w:t xml:space="preserve">: Reading by 1x1x1x717 hyperslab (by “row”) from non-compressed and compressed datasets; </w:t>
@@ -5313,7 +5551,7 @@
       <w:r>
         <w:t xml:space="preserve">the </w:t>
       </w:r>
-      <w:hyperlink r:id="rId24" w:history="1">
+      <w:hyperlink r:id="rId29" w:history="1">
         <w:r>
           <w:rPr>
             <w:rStyle w:val="Hyperlink"/>
@@ -5387,7 +5625,7 @@
       <w:r>
         <w:t xml:space="preserve">. See the </w:t>
       </w:r>
-      <w:hyperlink r:id="rId25" w:anchor="t=HDF5_Users_Guide%2FDatasets%2FHDF5_Datasets.htm%23TOC_5_4_Data_Transferbc-8&amp;rhtocid=5.2" w:history="1">
+      <w:hyperlink r:id="rId30" w:anchor="t=HDF5_Users_Guide%2FDatasets%2FHDF5_Datasets.htm%23TOC_5_4_Data_Transferbc-8&amp;rhtocid=5.2" w:history="1">
         <w:r>
           <w:rPr>
             <w:rStyle w:val="Hyperlink"/>
@@ -5551,7 +5789,7 @@
                           <pic:cNvPicPr/>
                         </pic:nvPicPr>
                         <pic:blipFill>
-                          <a:blip r:embed="rId26">
+                          <a:blip r:embed="rId31">
                             <a:extLst>
                               <a:ext uri="{28A0092B-C50C-407E-A947-70E740481C1C}">
                                 <a14:useLocalDpi xmlns:a14="http://schemas.microsoft.com/office/drawing/2010/main" val="0"/>
@@ -5597,14 +5835,27 @@
             <w:r>
               <w:t xml:space="preserve">Figure </w:t>
             </w:r>
-            <w:fldSimple w:instr=" SEQ Figure \* ARABIC ">
-              <w:r>
-                <w:rPr>
-                  <w:noProof/>
-                </w:rPr>
-                <w:t>7</w:t>
-              </w:r>
-            </w:fldSimple>
+            <w:r>
+              <w:fldChar w:fldCharType="begin"/>
+            </w:r>
+            <w:r>
+              <w:instrText xml:space="preserve"> SEQ Figure \* ARABIC </w:instrText>
+            </w:r>
+            <w:r>
+              <w:fldChar w:fldCharType="separate"/>
+            </w:r>
+            <w:r>
+              <w:rPr>
+                <w:noProof/>
+              </w:rPr>
+              <w:t>7</w:t>
+            </w:r>
+            <w:r>
+              <w:rPr>
+                <w:noProof/>
+              </w:rPr>
+              <w:fldChar w:fldCharType="end"/>
+            </w:r>
             <w:bookmarkEnd w:id="20"/>
             <w:r>
               <w:t xml:space="preserve">: Elements of the rows of the 6x9 two-dimensional </w:t>
@@ -5713,7 +5964,7 @@
                           <pic:cNvPicPr/>
                         </pic:nvPicPr>
                         <pic:blipFill>
-                          <a:blip r:embed="rId27">
+                          <a:blip r:embed="rId32">
                             <a:extLst>
                               <a:ext uri="{28A0092B-C50C-407E-A947-70E740481C1C}">
                                 <a14:useLocalDpi xmlns:a14="http://schemas.microsoft.com/office/drawing/2010/main" val="0"/>
@@ -5759,14 +6010,27 @@
             <w:r>
               <w:t xml:space="preserve">Figure </w:t>
             </w:r>
-            <w:fldSimple w:instr=" SEQ Figure \* ARABIC ">
-              <w:r>
-                <w:rPr>
-                  <w:noProof/>
-                </w:rPr>
-                <w:t>8</w:t>
-              </w:r>
-            </w:fldSimple>
+            <w:r>
+              <w:fldChar w:fldCharType="begin"/>
+            </w:r>
+            <w:r>
+              <w:instrText xml:space="preserve"> SEQ Figure \* ARABIC </w:instrText>
+            </w:r>
+            <w:r>
+              <w:fldChar w:fldCharType="separate"/>
+            </w:r>
+            <w:r>
+              <w:rPr>
+                <w:noProof/>
+              </w:rPr>
+              <w:t>8</w:t>
+            </w:r>
+            <w:r>
+              <w:rPr>
+                <w:noProof/>
+              </w:rPr>
+              <w:fldChar w:fldCharType="end"/>
+            </w:r>
             <w:bookmarkEnd w:id="22"/>
             <w:r>
               <w:t>: Elements of the column are not stored contiguously in the file</w:t>
@@ -6080,7 +6344,7 @@
                           <pic:cNvPicPr/>
                         </pic:nvPicPr>
                         <pic:blipFill>
-                          <a:blip r:embed="rId28">
+                          <a:blip r:embed="rId33">
                             <a:extLst>
                               <a:ext uri="{28A0092B-C50C-407E-A947-70E740481C1C}">
                                 <a14:useLocalDpi xmlns:a14="http://schemas.microsoft.com/office/drawing/2010/main" val="0"/>
@@ -6125,14 +6389,27 @@
             <w:r>
               <w:t xml:space="preserve">Figure </w:t>
             </w:r>
-            <w:fldSimple w:instr=" SEQ Figure \* ARABIC ">
-              <w:r>
-                <w:rPr>
-                  <w:noProof/>
-                </w:rPr>
-                <w:t>9</w:t>
-              </w:r>
-            </w:fldSimple>
+            <w:r>
+              <w:fldChar w:fldCharType="begin"/>
+            </w:r>
+            <w:r>
+              <w:instrText xml:space="preserve"> SEQ Figure \* ARABIC </w:instrText>
+            </w:r>
+            <w:r>
+              <w:fldChar w:fldCharType="separate"/>
+            </w:r>
+            <w:r>
+              <w:rPr>
+                <w:noProof/>
+              </w:rPr>
+              <w:t>9</w:t>
+            </w:r>
+            <w:r>
+              <w:rPr>
+                <w:noProof/>
+              </w:rPr>
+              <w:fldChar w:fldCharType="end"/>
+            </w:r>
             <w:bookmarkEnd w:id="24"/>
             <w:r>
               <w:t xml:space="preserve">: Each chunk is stored separately in the </w:t>
@@ -6334,7 +6611,7 @@
       <w:r>
         <w:t xml:space="preserve"> comes with the </w:t>
       </w:r>
-      <w:hyperlink r:id="rId29" w:history="1">
+      <w:hyperlink r:id="rId34" w:history="1">
         <w:r>
           <w:rPr>
             <w:rStyle w:val="Hyperlink"/>
@@ -6389,7 +6666,7 @@
       <w:r>
         <w:t xml:space="preserve">. One can also build in a </w:t>
       </w:r>
-      <w:hyperlink r:id="rId30" w:history="1">
+      <w:hyperlink r:id="rId35" w:history="1">
         <w:r>
           <w:rPr>
             <w:rStyle w:val="Hyperlink"/>
@@ -6429,7 +6706,7 @@
       <w:r>
         <w:t xml:space="preserve">or use </w:t>
       </w:r>
-      <w:hyperlink r:id="rId31" w:history="1">
+      <w:hyperlink r:id="rId36" w:history="1">
         <w:r>
           <w:rPr>
             <w:rStyle w:val="Hyperlink"/>
@@ -6687,7 +6964,7 @@
         </w:rPr>
         <w:t xml:space="preserve">For more information, see the </w:t>
       </w:r>
-      <w:hyperlink r:id="rId32" w:history="1">
+      <w:hyperlink r:id="rId37" w:history="1">
         <w:r>
           <w:rPr>
             <w:rStyle w:val="Hyperlink"/>
@@ -8011,14 +8288,27 @@
       <w:r>
         <w:t xml:space="preserve">Table </w:t>
       </w:r>
-      <w:fldSimple w:instr=" SEQ Table \* ARABIC ">
-        <w:r>
-          <w:rPr>
-            <w:noProof/>
-          </w:rPr>
-          <w:t>5</w:t>
-        </w:r>
-      </w:fldSimple>
+      <w:r>
+        <w:fldChar w:fldCharType="begin"/>
+      </w:r>
+      <w:r>
+        <w:instrText xml:space="preserve"> SEQ Table \* ARABIC </w:instrText>
+      </w:r>
+      <w:r>
+        <w:fldChar w:fldCharType="separate"/>
+      </w:r>
+      <w:r>
+        <w:rPr>
+          <w:noProof/>
+        </w:rPr>
+        <w:t>5</w:t>
+      </w:r>
+      <w:r>
+        <w:rPr>
+          <w:noProof/>
+        </w:rPr>
+        <w:fldChar w:fldCharType="end"/>
+      </w:r>
       <w:bookmarkEnd w:id="36"/>
       <w:r>
         <w:t xml:space="preserve">: Performance improved </w:t>
@@ -8315,14 +8605,27 @@
       <w:r>
         <w:t xml:space="preserve">Table </w:t>
       </w:r>
-      <w:fldSimple w:instr=" SEQ Table \* ARABIC ">
-        <w:r>
-          <w:rPr>
-            <w:noProof/>
-          </w:rPr>
-          <w:t>6</w:t>
-        </w:r>
-      </w:fldSimple>
+      <w:r>
+        <w:fldChar w:fldCharType="begin"/>
+      </w:r>
+      <w:r>
+        <w:instrText xml:space="preserve"> SEQ Table \* ARABIC </w:instrText>
+      </w:r>
+      <w:r>
+        <w:fldChar w:fldCharType="separate"/>
+      </w:r>
+      <w:r>
+        <w:rPr>
+          <w:noProof/>
+        </w:rPr>
+        <w:t>6</w:t>
+      </w:r>
+      <w:r>
+        <w:rPr>
+          <w:noProof/>
+        </w:rPr>
+        <w:fldChar w:fldCharType="end"/>
+      </w:r>
       <w:bookmarkEnd w:id="37"/>
       <w:r>
         <w:t xml:space="preserve">: With </w:t>
@@ -9020,14 +9323,27 @@
       <w:r>
         <w:t xml:space="preserve">Code Example </w:t>
       </w:r>
-      <w:fldSimple w:instr=" SEQ Code_Example \* ARABIC ">
-        <w:r>
-          <w:rPr>
-            <w:noProof/>
-          </w:rPr>
-          <w:t>1</w:t>
-        </w:r>
-      </w:fldSimple>
+      <w:r>
+        <w:fldChar w:fldCharType="begin"/>
+      </w:r>
+      <w:r>
+        <w:instrText xml:space="preserve"> SEQ Code_Example \* ARABIC </w:instrText>
+      </w:r>
+      <w:r>
+        <w:fldChar w:fldCharType="separate"/>
+      </w:r>
+      <w:r>
+        <w:rPr>
+          <w:noProof/>
+        </w:rPr>
+        <w:t>1</w:t>
+      </w:r>
+      <w:r>
+        <w:rPr>
+          <w:noProof/>
+        </w:rPr>
+        <w:fldChar w:fldCharType="end"/>
+      </w:r>
       <w:r>
         <w:t>:</w:t>
       </w:r>
@@ -9409,14 +9725,30 @@
       <w:r>
         <w:t xml:space="preserve">Code Example </w:t>
       </w:r>
-      <w:fldSimple w:instr=" SEQ Code_Example \* ARABIC ">
-        <w:r>
-          <w:rPr>
-            <w:noProof/>
-          </w:rPr>
-          <w:t>2</w:t>
-        </w:r>
-      </w:fldSimple>
+      <w:r>
+        <w:fldChar w:fldCharType="begin"/>
+      </w:r>
+      <w:r>
+        <w:instrText xml:space="preserve"> SEQ Code_Example \* A</w:instrText>
+      </w:r>
+      <w:r>
+        <w:instrText xml:space="preserve">RABIC </w:instrText>
+      </w:r>
+      <w:r>
+        <w:fldChar w:fldCharType="separate"/>
+      </w:r>
+      <w:r>
+        <w:rPr>
+          <w:noProof/>
+        </w:rPr>
+        <w:t>2</w:t>
+      </w:r>
+      <w:r>
+        <w:rPr>
+          <w:noProof/>
+        </w:rPr>
+        <w:fldChar w:fldCharType="end"/>
+      </w:r>
       <w:r>
         <w:rPr>
           <w:noProof/>
@@ -10087,14 +10419,27 @@
       <w:r>
         <w:t xml:space="preserve">Table </w:t>
       </w:r>
-      <w:fldSimple w:instr=" SEQ Table \* ARABIC ">
-        <w:r>
-          <w:rPr>
-            <w:noProof/>
-          </w:rPr>
-          <w:t>7</w:t>
-        </w:r>
-      </w:fldSimple>
+      <w:r>
+        <w:fldChar w:fldCharType="begin"/>
+      </w:r>
+      <w:r>
+        <w:instrText xml:space="preserve"> SEQ Table \* ARABIC </w:instrText>
+      </w:r>
+      <w:r>
+        <w:fldChar w:fldCharType="separate"/>
+      </w:r>
+      <w:r>
+        <w:rPr>
+          <w:noProof/>
+        </w:rPr>
+        <w:t>7</w:t>
+      </w:r>
+      <w:r>
+        <w:rPr>
+          <w:noProof/>
+        </w:rPr>
+        <w:fldChar w:fldCharType="end"/>
+      </w:r>
       <w:bookmarkEnd w:id="48"/>
       <w:r>
         <w:t xml:space="preserve">: </w:t>
@@ -11170,14 +11515,27 @@
       <w:r>
         <w:t xml:space="preserve">Table </w:t>
       </w:r>
-      <w:fldSimple w:instr=" SEQ Table \* ARABIC ">
-        <w:r>
-          <w:rPr>
-            <w:noProof/>
-          </w:rPr>
-          <w:t>8</w:t>
-        </w:r>
-      </w:fldSimple>
+      <w:r>
+        <w:fldChar w:fldCharType="begin"/>
+      </w:r>
+      <w:r>
+        <w:instrText xml:space="preserve"> SEQ Table \* ARABIC </w:instrText>
+      </w:r>
+      <w:r>
+        <w:fldChar w:fldCharType="separate"/>
+      </w:r>
+      <w:r>
+        <w:rPr>
+          <w:noProof/>
+        </w:rPr>
+        <w:t>8</w:t>
+      </w:r>
+      <w:r>
+        <w:rPr>
+          <w:noProof/>
+        </w:rPr>
+        <w:fldChar w:fldCharType="end"/>
+      </w:r>
       <w:bookmarkEnd w:id="58"/>
       <w:r>
         <w:t>: By varying different parameters (highlighted) one can achieve good I/O performance for reading compressed data.</w:t>
@@ -11303,7 +11661,7 @@
       <w:r>
         <w:t xml:space="preserve"> </w:t>
       </w:r>
-      <w:hyperlink r:id="rId33" w:history="1">
+      <w:hyperlink r:id="rId38" w:history="1">
         <w:r>
           <w:rPr>
             <w:rStyle w:val="Hyperlink"/>
@@ -11333,7 +11691,7 @@
       <w:r>
         <w:t xml:space="preserve"> </w:t>
       </w:r>
-      <w:hyperlink r:id="rId34" w:history="1">
+      <w:hyperlink r:id="rId39" w:history="1">
         <w:r>
           <w:rPr>
             <w:rStyle w:val="Hyperlink"/>
@@ -11357,7 +11715,7 @@
       <w:r>
         <w:t xml:space="preserve"> </w:t>
       </w:r>
-      <w:hyperlink r:id="rId35" w:history="1">
+      <w:hyperlink r:id="rId40" w:history="1">
         <w:r>
           <w:rPr>
             <w:rStyle w:val="Hyperlink"/>
@@ -11379,7 +11737,7 @@
       <w:r>
         <w:t xml:space="preserve">The HDF Group. </w:t>
       </w:r>
-      <w:hyperlink r:id="rId36" w:anchor="t=HDF5_Users_Guide%2FDatasets%2FHDF5_Datasets.htm%23TOC_5_4_Data_Transferbc-8&amp;rhtocid=5.2" w:history="1">
+      <w:hyperlink r:id="rId41" w:anchor="t=HDF5_Users_Guide%2FDatasets%2FHDF5_Datasets.htm%23TOC_5_4_Data_Transferbc-8&amp;rhtocid=5.2" w:history="1">
         <w:r>
           <w:rPr>
             <w:rStyle w:val="Hyperlink"/>
@@ -11440,7 +11798,7 @@
       <w:r>
         <w:t xml:space="preserve"> </w:t>
       </w:r>
-      <w:hyperlink r:id="rId37" w:history="1">
+      <w:hyperlink r:id="rId42" w:history="1">
         <w:r>
           <w:rPr>
             <w:rStyle w:val="Hyperlink"/>
@@ -11470,7 +11828,7 @@
       <w:r>
         <w:t xml:space="preserve"> </w:t>
       </w:r>
-      <w:hyperlink r:id="rId38" w:history="1">
+      <w:hyperlink r:id="rId43" w:history="1">
         <w:r>
           <w:rPr>
             <w:rStyle w:val="Hyperlink"/>
@@ -11493,7 +11851,7 @@
       <w:r>
         <w:t xml:space="preserve">The HDF Group. </w:t>
       </w:r>
-      <w:hyperlink r:id="rId39" w:history="1">
+      <w:hyperlink r:id="rId44" w:history="1">
         <w:r>
           <w:rPr>
             <w:rStyle w:val="Hyperlink"/>
@@ -11519,7 +11877,7 @@
       <w:r>
         <w:t xml:space="preserve"> </w:t>
       </w:r>
-      <w:hyperlink r:id="rId40" w:anchor="t=HDF5_Users_Guide%2FDatasets%2FHDF5_Datasets.htm%23TOC_5_4_2_Data_Pipelinebc-10&amp;rhtocid=5.2.0_2" w:history="1">
+      <w:hyperlink r:id="rId45" w:anchor="t=HDF5_Users_Guide%2FDatasets%2FHDF5_Datasets.htm%23TOC_5_4_2_Data_Pipelinebc-10&amp;rhtocid=5.2.0_2" w:history="1">
         <w:r>
           <w:rPr>
             <w:rStyle w:val="Hyperlink"/>
@@ -11557,7 +11915,7 @@
       <w:r>
         <w:t xml:space="preserve"> </w:t>
       </w:r>
-      <w:hyperlink r:id="rId41" w:anchor="t=HDF5_Users_Guide%2FDatasets%2FHDF5_Datasets.htm%23TOC_5_4_2_Data_Pipelinebc-10&amp;rhtocid=5.2.0_2" w:history="1">
+      <w:hyperlink r:id="rId46" w:anchor="t=HDF5_Users_Guide%2FDatasets%2FHDF5_Datasets.htm%23TOC_5_4_2_Data_Pipelinebc-10&amp;rhtocid=5.2.0_2" w:history="1">
         <w:r>
           <w:rPr>
             <w:rStyle w:val="Hyperlink"/>
@@ -11587,7 +11945,7 @@
       <w:r>
         <w:t xml:space="preserve"> </w:t>
       </w:r>
-      <w:hyperlink r:id="rId42" w:history="1">
+      <w:hyperlink r:id="rId47" w:history="1">
         <w:r>
           <w:rPr>
             <w:rStyle w:val="Hyperlink"/>
@@ -11617,7 +11975,7 @@
       <w:r>
         <w:t xml:space="preserve"> </w:t>
       </w:r>
-      <w:hyperlink r:id="rId43" w:history="1">
+      <w:hyperlink r:id="rId48" w:history="1">
         <w:r>
           <w:rPr>
             <w:rStyle w:val="Hyperlink"/>
@@ -11658,7 +12016,7 @@
       <w:r>
         <w:t xml:space="preserve"> </w:t>
       </w:r>
-      <w:hyperlink r:id="rId44" w:anchor="Property-FilterBehavior" w:history="1">
+      <w:hyperlink r:id="rId49" w:anchor="Property-FilterBehavior" w:history="1">
         <w:r>
           <w:rPr>
             <w:rStyle w:val="Hyperlink"/>
@@ -11702,7 +12060,7 @@
       <w:r>
         <w:t xml:space="preserve">. </w:t>
       </w:r>
-      <w:hyperlink r:id="rId45" w:anchor="V1Btrees" w:history="1">
+      <w:hyperlink r:id="rId50" w:anchor="V1Btrees" w:history="1">
         <w:r>
           <w:rPr>
             <w:rStyle w:val="Hyperlink"/>
@@ -11730,7 +12088,7 @@
       <w:r>
         <w:t xml:space="preserve"> </w:t>
       </w:r>
-      <w:hyperlink r:id="rId46" w:history="1">
+      <w:hyperlink r:id="rId51" w:history="1">
         <w:r>
           <w:rPr>
             <w:rStyle w:val="Hyperlink"/>
@@ -11765,7 +12123,7 @@
       <w:r>
         <w:t xml:space="preserve">, </w:t>
       </w:r>
-      <w:hyperlink r:id="rId47" w:history="1">
+      <w:hyperlink r:id="rId52" w:history="1">
         <w:r>
           <w:rPr>
             <w:rStyle w:val="Hyperlink"/>
@@ -11794,7 +12152,7 @@
       <w:r>
         <w:t xml:space="preserve">and Performance Issues”, </w:t>
       </w:r>
-      <w:hyperlink r:id="rId48" w:history="1">
+      <w:hyperlink r:id="rId53" w:history="1">
         <w:r>
           <w:rPr>
             <w:rStyle w:val="Hyperlink"/>
@@ -11810,7 +12168,7 @@
     <w:p/>
     <w:p/>
     <w:sectPr>
-      <w:headerReference w:type="default" r:id="rId49"/>
+      <w:headerReference w:type="default" r:id="rId54"/>
       <w:type w:val="continuous"/>
       <w:pgSz w:w="12240" w:h="15840" w:code="1"/>
       <w:pgMar w:top="1440" w:right="1440" w:bottom="1440" w:left="1440" w:header="432" w:footer="720" w:gutter="0"/>
@@ -11933,7 +12291,7 @@
               <w:rPr>
                 <w:noProof/>
               </w:rPr>
-              <w:t>21</w:t>
+              <w:t>2</w:t>
             </w:r>
             <w:r>
               <w:rPr>
@@ -11944,14 +12302,27 @@
             <w:r>
               <w:t xml:space="preserve"> of </w:t>
             </w:r>
-            <w:fldSimple w:instr=" NUMPAGES  ">
-              <w:r>
-                <w:rPr>
-                  <w:noProof/>
-                </w:rPr>
-                <w:t>21</w:t>
-              </w:r>
-            </w:fldSimple>
+            <w:r>
+              <w:fldChar w:fldCharType="begin"/>
+            </w:r>
+            <w:r>
+              <w:instrText xml:space="preserve"> NUMPAGES  </w:instrText>
+            </w:r>
+            <w:r>
+              <w:fldChar w:fldCharType="separate"/>
+            </w:r>
+            <w:r>
+              <w:rPr>
+                <w:noProof/>
+              </w:rPr>
+              <w:t>21</w:t>
+            </w:r>
+            <w:r>
+              <w:rPr>
+                <w:noProof/>
+              </w:rPr>
+              <w:fldChar w:fldCharType="end"/>
+            </w:r>
           </w:p>
         </w:sdtContent>
       </w:sdt>
@@ -12039,54 +12410,28 @@
     <w:pPr>
       <w:pStyle w:val="Header"/>
     </w:pPr>
-    <w:r>
-      <w:fldChar w:fldCharType="begin"/>
-    </w:r>
-    <w:r>
-      <w:instrText xml:space="preserve"> STYLEREF  Title  \* MERGEFORMAT </w:instrText>
-    </w:r>
-    <w:r>
-      <w:fldChar w:fldCharType="separate"/>
-    </w:r>
-    <w:r>
-      <w:rPr>
-        <w:noProof/>
-      </w:rPr>
-      <w:t>Improving HDF5 Compression Performance</w:t>
-    </w:r>
-    <w:r>
-      <w:rPr>
-        <w:noProof/>
-      </w:rPr>
-      <w:fldChar w:fldCharType="end"/>
-    </w:r>
+    <w:fldSimple w:instr=" STYLEREF  Title  \* MERGEFORMAT ">
+      <w:r>
+        <w:rPr>
+          <w:noProof/>
+        </w:rPr>
+        <w:t>Improving HDF5 Compression Performance</w:t>
+      </w:r>
+    </w:fldSimple>
     <w:r>
       <w:tab/>
     </w:r>
     <w:r>
       <w:tab/>
     </w:r>
-    <w:r>
-      <w:fldChar w:fldCharType="begin"/>
-    </w:r>
-    <w:r>
-      <w:instrText xml:space="preserve"> STYLEREF  Contents  \* MERGEFORMAT </w:instrText>
-    </w:r>
-    <w:r>
-      <w:fldChar w:fldCharType="separate"/>
-    </w:r>
-    <w:r>
-      <w:rPr>
-        <w:noProof/>
-      </w:rPr>
-      <w:t>Contents</w:t>
-    </w:r>
-    <w:r>
-      <w:rPr>
-        <w:noProof/>
-      </w:rPr>
-      <w:fldChar w:fldCharType="end"/>
-    </w:r>
+    <w:fldSimple w:instr=" STYLEREF  Contents  \* MERGEFORMAT ">
+      <w:r>
+        <w:rPr>
+          <w:noProof/>
+        </w:rPr>
+        <w:t>Contents</w:t>
+      </w:r>
+    </w:fldSimple>
   </w:p>
 </w:hdr>
 </file>
@@ -12102,27 +12447,14 @@
         <w:tab w:val="left" w:pos="6760"/>
       </w:tabs>
     </w:pPr>
-    <w:r>
-      <w:fldChar w:fldCharType="begin"/>
-    </w:r>
-    <w:r>
-      <w:instrText xml:space="preserve"> STYLEREF  Title  \* MERGEFORMAT </w:instrText>
-    </w:r>
-    <w:r>
-      <w:fldChar w:fldCharType="separate"/>
-    </w:r>
-    <w:r>
-      <w:rPr>
-        <w:noProof/>
-      </w:rPr>
-      <w:t>Improving HDF5 Compression Performance</w:t>
-    </w:r>
-    <w:r>
-      <w:rPr>
-        <w:noProof/>
-      </w:rPr>
-      <w:fldChar w:fldCharType="end"/>
-    </w:r>
+    <w:fldSimple w:instr=" STYLEREF  Title  \* MERGEFORMAT ">
+      <w:r>
+        <w:rPr>
+          <w:noProof/>
+        </w:rPr>
+        <w:t>Improving HDF5 Compression Performance</w:t>
+      </w:r>
+    </w:fldSimple>
     <w:r>
       <w:rPr>
         <w:noProof/>
@@ -12203,14 +12535,30 @@
     <w:pPr>
       <w:pStyle w:val="Header"/>
     </w:pPr>
-    <w:fldSimple w:instr=" STYLEREF  Title  \* MERGEFORMAT ">
-      <w:r>
-        <w:rPr>
-          <w:noProof/>
-        </w:rPr>
-        <w:t>Improving HDF5 Compression Performance</w:t>
-      </w:r>
-    </w:fldSimple>
+    <w:r>
+      <w:fldChar w:fldCharType="begin"/>
+    </w:r>
+    <w:r>
+      <w:instrText xml:space="preserve"> STYLE</w:instrText>
+    </w:r>
+    <w:r>
+      <w:instrText xml:space="preserve">REF  Title  \* MERGEFORMAT </w:instrText>
+    </w:r>
+    <w:r>
+      <w:fldChar w:fldCharType="separate"/>
+    </w:r>
+    <w:r>
+      <w:rPr>
+        <w:noProof/>
+      </w:rPr>
+      <w:t>Improving HDF5 Compression Performance</w:t>
+    </w:r>
+    <w:r>
+      <w:rPr>
+        <w:noProof/>
+      </w:rPr>
+      <w:fldChar w:fldCharType="end"/>
+    </w:r>
     <w:r>
       <w:rPr>
         <w:noProof/>
@@ -12220,14 +12568,27 @@
     <w:r>
       <w:tab/>
     </w:r>
-    <w:fldSimple w:instr=" STYLEREF  &quot;Heading 1&quot;  \* MERGEFORMAT ">
-      <w:r>
-        <w:rPr>
-          <w:noProof/>
-        </w:rPr>
-        <w:t>References</w:t>
-      </w:r>
-    </w:fldSimple>
+    <w:r>
+      <w:fldChar w:fldCharType="begin"/>
+    </w:r>
+    <w:r>
+      <w:instrText xml:space="preserve"> STYLEREF  "Heading 1"  \* MERGEFORMAT </w:instrText>
+    </w:r>
+    <w:r>
+      <w:fldChar w:fldCharType="separate"/>
+    </w:r>
+    <w:r>
+      <w:rPr>
+        <w:noProof/>
+      </w:rPr>
+      <w:t>References</w:t>
+    </w:r>
+    <w:r>
+      <w:rPr>
+        <w:noProof/>
+      </w:rPr>
+      <w:fldChar w:fldCharType="end"/>
+    </w:r>
   </w:p>
 </w:hdr>
 </file>
@@ -12449,6 +12810,119 @@
     </w:lvl>
   </w:abstractNum>
   <w:abstractNum w:abstractNumId="6">
+    <w:nsid w:val="18647ACA"/>
+    <w:multiLevelType w:val="hybridMultilevel"/>
+    <w:tmpl w:val="8BDAB9EA"/>
+    <w:lvl w:ilvl="0" w:tplc="04090001">
+      <w:start w:val="1"/>
+      <w:numFmt w:val="bullet"/>
+      <w:lvlText w:val=""/>
+      <w:lvlJc w:val="left"/>
+      <w:pPr>
+        <w:ind w:left="720" w:hanging="360"/>
+      </w:pPr>
+      <w:rPr>
+        <w:rFonts w:ascii="Symbol" w:hAnsi="Symbol" w:hint="default"/>
+      </w:rPr>
+    </w:lvl>
+    <w:lvl w:ilvl="1" w:tplc="04090003" w:tentative="1">
+      <w:start w:val="1"/>
+      <w:numFmt w:val="bullet"/>
+      <w:lvlText w:val="o"/>
+      <w:lvlJc w:val="left"/>
+      <w:pPr>
+        <w:ind w:left="1440" w:hanging="360"/>
+      </w:pPr>
+      <w:rPr>
+        <w:rFonts w:ascii="Courier New" w:hAnsi="Courier New" w:cs="Courier New" w:hint="default"/>
+      </w:rPr>
+    </w:lvl>
+    <w:lvl w:ilvl="2" w:tplc="04090005" w:tentative="1">
+      <w:start w:val="1"/>
+      <w:numFmt w:val="bullet"/>
+      <w:lvlText w:val=""/>
+      <w:lvlJc w:val="left"/>
+      <w:pPr>
+        <w:ind w:left="2160" w:hanging="360"/>
+      </w:pPr>
+      <w:rPr>
+        <w:rFonts w:ascii="Wingdings" w:hAnsi="Wingdings" w:hint="default"/>
+      </w:rPr>
+    </w:lvl>
+    <w:lvl w:ilvl="3" w:tplc="04090001" w:tentative="1">
+      <w:start w:val="1"/>
+      <w:numFmt w:val="bullet"/>
+      <w:lvlText w:val=""/>
+      <w:lvlJc w:val="left"/>
+      <w:pPr>
+        <w:ind w:left="2880" w:hanging="360"/>
+      </w:pPr>
+      <w:rPr>
+        <w:rFonts w:ascii="Symbol" w:hAnsi="Symbol" w:hint="default"/>
+      </w:rPr>
+    </w:lvl>
+    <w:lvl w:ilvl="4" w:tplc="04090003" w:tentative="1">
+      <w:start w:val="1"/>
+      <w:numFmt w:val="bullet"/>
+      <w:lvlText w:val="o"/>
+      <w:lvlJc w:val="left"/>
+      <w:pPr>
+        <w:ind w:left="3600" w:hanging="360"/>
+      </w:pPr>
+      <w:rPr>
+        <w:rFonts w:ascii="Courier New" w:hAnsi="Courier New" w:cs="Courier New" w:hint="default"/>
+      </w:rPr>
+    </w:lvl>
+    <w:lvl w:ilvl="5" w:tplc="04090005" w:tentative="1">
+      <w:start w:val="1"/>
+      <w:numFmt w:val="bullet"/>
+      <w:lvlText w:val=""/>
+      <w:lvlJc w:val="left"/>
+      <w:pPr>
+        <w:ind w:left="4320" w:hanging="360"/>
+      </w:pPr>
+      <w:rPr>
+        <w:rFonts w:ascii="Wingdings" w:hAnsi="Wingdings" w:hint="default"/>
+      </w:rPr>
+    </w:lvl>
+    <w:lvl w:ilvl="6" w:tplc="04090001" w:tentative="1">
+      <w:start w:val="1"/>
+      <w:numFmt w:val="bullet"/>
+      <w:lvlText w:val=""/>
+      <w:lvlJc w:val="left"/>
+      <w:pPr>
+        <w:ind w:left="5040" w:hanging="360"/>
+      </w:pPr>
+      <w:rPr>
+        <w:rFonts w:ascii="Symbol" w:hAnsi="Symbol" w:hint="default"/>
+      </w:rPr>
+    </w:lvl>
+    <w:lvl w:ilvl="7" w:tplc="04090003" w:tentative="1">
+      <w:start w:val="1"/>
+      <w:numFmt w:val="bullet"/>
+      <w:lvlText w:val="o"/>
+      <w:lvlJc w:val="left"/>
+      <w:pPr>
+        <w:ind w:left="5760" w:hanging="360"/>
+      </w:pPr>
+      <w:rPr>
+        <w:rFonts w:ascii="Courier New" w:hAnsi="Courier New" w:cs="Courier New" w:hint="default"/>
+      </w:rPr>
+    </w:lvl>
+    <w:lvl w:ilvl="8" w:tplc="04090005" w:tentative="1">
+      <w:start w:val="1"/>
+      <w:numFmt w:val="bullet"/>
+      <w:lvlText w:val=""/>
+      <w:lvlJc w:val="left"/>
+      <w:pPr>
+        <w:ind w:left="6480" w:hanging="360"/>
+      </w:pPr>
+      <w:rPr>
+        <w:rFonts w:ascii="Wingdings" w:hAnsi="Wingdings" w:hint="default"/>
+      </w:rPr>
+    </w:lvl>
+  </w:abstractNum>
+  <w:abstractNum w:abstractNumId="7">
     <w:nsid w:val="1F732E08"/>
     <w:multiLevelType w:val="hybridMultilevel"/>
     <w:tmpl w:val="4A0E932A"/>
@@ -12535,7 +13009,7 @@
       </w:pPr>
     </w:lvl>
   </w:abstractNum>
-  <w:abstractNum w:abstractNumId="7">
+  <w:abstractNum w:abstractNumId="8">
     <w:nsid w:val="36A639D3"/>
     <w:multiLevelType w:val="hybridMultilevel"/>
     <w:tmpl w:val="44723E90"/>
@@ -12621,7 +13095,7 @@
       </w:pPr>
     </w:lvl>
   </w:abstractNum>
-  <w:abstractNum w:abstractNumId="8">
+  <w:abstractNum w:abstractNumId="9">
     <w:nsid w:val="4472069C"/>
     <w:multiLevelType w:val="hybridMultilevel"/>
     <w:tmpl w:val="8C7ABC98"/>
@@ -12734,7 +13208,7 @@
       </w:rPr>
     </w:lvl>
   </w:abstractNum>
-  <w:abstractNum w:abstractNumId="9">
+  <w:abstractNum w:abstractNumId="10">
     <w:nsid w:val="44F105C1"/>
     <w:multiLevelType w:val="hybridMultilevel"/>
     <w:tmpl w:val="EC76E9F0"/>
@@ -12847,7 +13321,7 @@
       </w:rPr>
     </w:lvl>
   </w:abstractNum>
-  <w:abstractNum w:abstractNumId="10">
+  <w:abstractNum w:abstractNumId="11">
     <w:nsid w:val="52426F01"/>
     <w:multiLevelType w:val="hybridMultilevel"/>
     <w:tmpl w:val="982A04AE"/>
@@ -12960,7 +13434,7 @@
       </w:rPr>
     </w:lvl>
   </w:abstractNum>
-  <w:abstractNum w:abstractNumId="11">
+  <w:abstractNum w:abstractNumId="12">
     <w:nsid w:val="5D0676BC"/>
     <w:multiLevelType w:val="hybridMultilevel"/>
     <w:tmpl w:val="C93482D4"/>
@@ -13046,7 +13520,7 @@
       </w:pPr>
     </w:lvl>
   </w:abstractNum>
-  <w:abstractNum w:abstractNumId="12">
+  <w:abstractNum w:abstractNumId="13">
     <w:nsid w:val="6F8352A3"/>
     <w:multiLevelType w:val="hybridMultilevel"/>
     <w:tmpl w:val="EA0A1458"/>
@@ -13137,7 +13611,7 @@
       </w:pPr>
     </w:lvl>
   </w:abstractNum>
-  <w:abstractNum w:abstractNumId="13">
+  <w:abstractNum w:abstractNumId="14">
     <w:nsid w:val="73E151D3"/>
     <w:multiLevelType w:val="hybridMultilevel"/>
     <w:tmpl w:val="BBC4E27C"/>
@@ -13250,7 +13724,7 @@
       </w:rPr>
     </w:lvl>
   </w:abstractNum>
-  <w:abstractNum w:abstractNumId="14">
+  <w:abstractNum w:abstractNumId="15">
     <w:nsid w:val="7740350E"/>
     <w:multiLevelType w:val="hybridMultilevel"/>
     <w:tmpl w:val="4C9080D0"/>
@@ -13363,7 +13837,7 @@
       </w:rPr>
     </w:lvl>
   </w:abstractNum>
-  <w:abstractNum w:abstractNumId="15">
+  <w:abstractNum w:abstractNumId="16">
     <w:nsid w:val="785357C7"/>
     <w:multiLevelType w:val="hybridMultilevel"/>
     <w:tmpl w:val="78C81192"/>
@@ -13483,37 +13957,37 @@
     </w:lvlOverride>
   </w:num>
   <w:num w:numId="2">
+    <w:abstractNumId w:val="10"/>
+  </w:num>
+  <w:num w:numId="3">
     <w:abstractNumId w:val="9"/>
   </w:num>
-  <w:num w:numId="3">
+  <w:num w:numId="4">
+    <w:abstractNumId w:val="16"/>
+  </w:num>
+  <w:num w:numId="5">
+    <w:abstractNumId w:val="11"/>
+  </w:num>
+  <w:num w:numId="6">
+    <w:abstractNumId w:val="14"/>
+  </w:num>
+  <w:num w:numId="7">
+    <w:abstractNumId w:val="12"/>
+  </w:num>
+  <w:num w:numId="8">
     <w:abstractNumId w:val="8"/>
   </w:num>
-  <w:num w:numId="4">
+  <w:num w:numId="9">
     <w:abstractNumId w:val="15"/>
-  </w:num>
-  <w:num w:numId="5">
-    <w:abstractNumId w:val="10"/>
-  </w:num>
-  <w:num w:numId="6">
-    <w:abstractNumId w:val="13"/>
-  </w:num>
-  <w:num w:numId="7">
-    <w:abstractNumId w:val="11"/>
-  </w:num>
-  <w:num w:numId="8">
-    <w:abstractNumId w:val="7"/>
-  </w:num>
-  <w:num w:numId="9">
-    <w:abstractNumId w:val="14"/>
   </w:num>
   <w:num w:numId="10">
     <w:abstractNumId w:val="5"/>
   </w:num>
   <w:num w:numId="11">
-    <w:abstractNumId w:val="12"/>
+    <w:abstractNumId w:val="13"/>
   </w:num>
   <w:num w:numId="12">
-    <w:abstractNumId w:val="6"/>
+    <w:abstractNumId w:val="7"/>
   </w:num>
   <w:num w:numId="13">
     <w:abstractNumId w:val="2"/>
@@ -13529,6 +14003,9 @@
   </w:num>
   <w:num w:numId="17">
     <w:abstractNumId w:val="4"/>
+  </w:num>
+  <w:num w:numId="18">
+    <w:abstractNumId w:val="6"/>
   </w:num>
   <w:numIdMacAtCleanup w:val="16"/>
 </w:numbering>
@@ -17180,7 +17657,7 @@
 </file>
 
 <file path=customXml/itemProps1.xml><?xml version="1.0" encoding="utf-8"?>
-<ds:datastoreItem xmlns:ds="http://schemas.openxmlformats.org/officeDocument/2006/customXml" ds:itemID="{C68DB27F-15DF-4A46-9082-372E2649386A}">
+<ds:datastoreItem xmlns:ds="http://schemas.openxmlformats.org/officeDocument/2006/customXml" ds:itemID="{975B1BCF-A760-4AE7-8E75-9499DD6A0E56}">
   <ds:schemaRefs>
     <ds:schemaRef ds:uri="http://schemas.openxmlformats.org/officeDocument/2006/bibliography"/>
   </ds:schemaRefs>

</xml_diff>